<commit_message>
Update IIA_TP2_R2.docx results document
Replaces the previous version of IIA_TP2_R2.docx with an updated file. The changes may include revised results or corrections.
</commit_message>
<xml_diff>
--- a/src_gmr/results/IIA_TP2_R2.docx
+++ b/src_gmr/results/IIA_TP2_R2.docx
@@ -68,7 +68,7 @@
     <w:p>
       <w:r>
         <w:pict w14:anchorId="0096C7F5">
-          <v:rect id="_x0000_i1025" style="width:0;height:1.5pt" o:hralign="center" o:hrstd="t" o:hr="t" fillcolor="#a0a0a0" stroked="f"/>
+          <v:rect id="_x0000_i1026" style="width:0;height:1.5pt" o:hralign="center" o:hrstd="t" o:hr="t" fillcolor="#a0a0a0" stroked="f"/>
         </w:pict>
       </w:r>
     </w:p>
@@ -154,23 +154,9 @@
       </w:r>
     </w:p>
     <w:p>
-      <w:pPr>
-        <w:numPr>
-          <w:ilvl w:val="0"/>
-          <w:numId w:val="1"/>
-        </w:numPr>
-        <w:rPr>
-          <w:u w:val="single"/>
-        </w:rPr>
-      </w:pPr>
-      <w:r>
-        <w:t>Referências</w:t>
-      </w:r>
-    </w:p>
-    <w:p>
       <w:r>
         <w:pict w14:anchorId="3381BD59">
-          <v:rect id="_x0000_i1026" style="width:0;height:1.5pt" o:hralign="center" o:hrstd="t" o:hr="t" fillcolor="#a0a0a0" stroked="f"/>
+          <v:rect id="_x0000_i1036" style="width:0;height:1.5pt" o:hralign="center" o:hrstd="t" o:hr="t" fillcolor="#a0a0a0" stroked="f"/>
         </w:pict>
       </w:r>
     </w:p>
@@ -390,7 +376,6 @@
         </w:numPr>
       </w:pPr>
       <w:r>
-        <w:lastRenderedPageBreak/>
         <w:t>Solução S1 = {e1, e2, e4}: DM = 51.8</w:t>
       </w:r>
     </w:p>
@@ -402,6 +387,7 @@
         </w:numPr>
       </w:pPr>
       <w:r>
+        <w:lastRenderedPageBreak/>
         <w:t>Solução S2 = {e2, e4, e5}: DM = 48.7</w:t>
       </w:r>
     </w:p>
@@ -926,7 +912,7 @@
     <w:p>
       <w:r>
         <w:pict w14:anchorId="1349D3C8">
-          <v:rect id="_x0000_i1027" style="width:0;height:1.5pt" o:hralign="center" o:hrstd="t" o:hr="t" fillcolor="#a0a0a0" stroked="f"/>
+          <v:rect id="_x0000_i1028" style="width:0;height:1.5pt" o:hralign="center" o:hrstd="t" o:hr="t" fillcolor="#a0a0a0" stroked="f"/>
         </w:pict>
       </w:r>
     </w:p>
@@ -1196,21 +1182,297 @@
     </w:p>
     <w:p>
       <w:r>
+        <w:t xml:space="preserve">    </w:t>
+      </w:r>
+      <w:proofErr w:type="spellStart"/>
+      <w:r>
+        <w:t>double</w:t>
+      </w:r>
+      <w:proofErr w:type="spellEnd"/>
+      <w:r>
+        <w:t xml:space="preserve"> sum = 0.0;</w:t>
+      </w:r>
+    </w:p>
+    <w:p>
+      <w:r>
         <w:lastRenderedPageBreak/>
+        <w:t xml:space="preserve">    for (</w:t>
+      </w:r>
+      <w:proofErr w:type="spellStart"/>
+      <w:r>
+        <w:t>int</w:t>
+      </w:r>
+      <w:proofErr w:type="spellEnd"/>
+      <w:r>
+        <w:t xml:space="preserve"> i = 0; i &lt; </w:t>
+      </w:r>
+      <w:proofErr w:type="spellStart"/>
+      <w:r>
+        <w:t>prob.C</w:t>
+      </w:r>
+      <w:proofErr w:type="spellEnd"/>
+      <w:r>
+        <w:t xml:space="preserve"> - 1; i++) {</w:t>
+      </w:r>
+    </w:p>
+    <w:p>
+      <w:r>
+        <w:t xml:space="preserve">        </w:t>
+      </w:r>
+      <w:proofErr w:type="spellStart"/>
+      <w:r>
+        <w:t>if</w:t>
+      </w:r>
+      <w:proofErr w:type="spellEnd"/>
+      <w:r>
+        <w:t xml:space="preserve"> (sol-&gt;</w:t>
+      </w:r>
+      <w:proofErr w:type="spellStart"/>
+      <w:r>
+        <w:t>selected</w:t>
+      </w:r>
+      <w:proofErr w:type="spellEnd"/>
+      <w:r>
+        <w:t>[i]) {</w:t>
+      </w:r>
+    </w:p>
+    <w:p>
+      <w:r>
+        <w:t xml:space="preserve">            for (</w:t>
+      </w:r>
+      <w:proofErr w:type="spellStart"/>
+      <w:r>
+        <w:t>int</w:t>
+      </w:r>
+      <w:proofErr w:type="spellEnd"/>
+      <w:r>
+        <w:t xml:space="preserve"> j = i + 1; j &lt; </w:t>
+      </w:r>
+      <w:proofErr w:type="spellStart"/>
+      <w:r>
+        <w:t>prob.C</w:t>
+      </w:r>
+      <w:proofErr w:type="spellEnd"/>
+      <w:r>
+        <w:t>; j++) {</w:t>
+      </w:r>
+    </w:p>
+    <w:p>
+      <w:r>
+        <w:t xml:space="preserve">                </w:t>
+      </w:r>
+      <w:proofErr w:type="spellStart"/>
+      <w:r>
+        <w:t>if</w:t>
+      </w:r>
+      <w:proofErr w:type="spellEnd"/>
+      <w:r>
+        <w:t xml:space="preserve"> (sol-&gt;selected[j]) {</w:t>
+      </w:r>
+    </w:p>
+    <w:p>
+      <w:r>
+        <w:t xml:space="preserve">                    sum += </w:t>
+      </w:r>
+      <w:proofErr w:type="spellStart"/>
+      <w:proofErr w:type="gramStart"/>
+      <w:r>
+        <w:t>prob.dist</w:t>
+      </w:r>
+      <w:proofErr w:type="spellEnd"/>
+      <w:proofErr w:type="gramEnd"/>
+      <w:r>
+        <w:t>[i][j];</w:t>
+      </w:r>
+    </w:p>
+    <w:p>
+      <w:r>
+        <w:t xml:space="preserve">                }</w:t>
+      </w:r>
+    </w:p>
+    <w:p>
+      <w:r>
+        <w:t xml:space="preserve">            }</w:t>
+      </w:r>
+    </w:p>
+    <w:p>
+      <w:r>
+        <w:t xml:space="preserve">        }</w:t>
+      </w:r>
+    </w:p>
+    <w:p>
+      <w:r>
+        <w:t xml:space="preserve">    }</w:t>
+      </w:r>
+    </w:p>
+    <w:p>
+      <w:r>
         <w:t xml:space="preserve">    </w:t>
       </w:r>
       <w:proofErr w:type="spellStart"/>
       <w:r>
-        <w:t>double</w:t>
-      </w:r>
-      <w:proofErr w:type="spellEnd"/>
-      <w:r>
-        <w:t xml:space="preserve"> sum = 0.0;</w:t>
-      </w:r>
-    </w:p>
-    <w:p>
-      <w:r>
-        <w:t xml:space="preserve">    for (</w:t>
+        <w:t>return</w:t>
+      </w:r>
+      <w:proofErr w:type="spellEnd"/>
+      <w:r>
+        <w:t xml:space="preserve"> (</w:t>
+      </w:r>
+      <w:proofErr w:type="spellStart"/>
+      <w:r>
+        <w:t>prob.m</w:t>
+      </w:r>
+      <w:proofErr w:type="spellEnd"/>
+      <w:r>
+        <w:t xml:space="preserve"> &gt; 0</w:t>
+      </w:r>
+      <w:proofErr w:type="gramStart"/>
+      <w:r>
+        <w:t>) ?</w:t>
+      </w:r>
+      <w:proofErr w:type="gramEnd"/>
+      <w:r>
+        <w:t xml:space="preserve"> sum / </w:t>
+      </w:r>
+      <w:proofErr w:type="spellStart"/>
+      <w:r>
+        <w:t>prob.</w:t>
+      </w:r>
+      <w:proofErr w:type="gramStart"/>
+      <w:r>
+        <w:t>m</w:t>
+      </w:r>
+      <w:proofErr w:type="spellEnd"/>
+      <w:r>
+        <w:t xml:space="preserve"> :</w:t>
+      </w:r>
+      <w:proofErr w:type="gramEnd"/>
+      <w:r>
+        <w:t xml:space="preserve"> -1e9;</w:t>
+      </w:r>
+    </w:p>
+    <w:p>
+      <w:r>
+        <w:t>}</w:t>
+      </w:r>
+    </w:p>
+    <w:p>
+      <w:r>
+        <w:rPr>
+          <w:b/>
+          <w:bCs/>
+        </w:rPr>
+        <w:t>Complexidade:</w:t>
+      </w:r>
+      <w:r>
+        <w:t xml:space="preserve"> O(m²) onde m é o número de pontos selecionados.</w:t>
+      </w:r>
+    </w:p>
+    <w:p>
+      <w:pPr>
+        <w:rPr>
+          <w:b/>
+          <w:bCs/>
+        </w:rPr>
+      </w:pPr>
+      <w:r>
+        <w:rPr>
+          <w:b/>
+          <w:bCs/>
+        </w:rPr>
+        <w:t>2.3 Tratamento de Soluções Inválidas</w:t>
+      </w:r>
+    </w:p>
+    <w:p>
+      <w:r>
+        <w:t xml:space="preserve">Implementou-se uma </w:t>
+      </w:r>
+      <w:r>
+        <w:rPr>
+          <w:b/>
+          <w:bCs/>
+        </w:rPr>
+        <w:t>estratégia de reparação automática</w:t>
+      </w:r>
+      <w:r>
+        <w:t>:</w:t>
+      </w:r>
+    </w:p>
+    <w:p>
+      <w:proofErr w:type="spellStart"/>
+      <w:r>
+        <w:t>void</w:t>
+      </w:r>
+      <w:proofErr w:type="spellEnd"/>
+      <w:r>
+        <w:t xml:space="preserve"> </w:t>
+      </w:r>
+      <w:proofErr w:type="spellStart"/>
+      <w:r>
+        <w:t>reparar_</w:t>
+      </w:r>
+      <w:proofErr w:type="gramStart"/>
+      <w:r>
+        <w:t>solucao</w:t>
+      </w:r>
+      <w:proofErr w:type="spellEnd"/>
+      <w:r>
+        <w:t>(</w:t>
+      </w:r>
+      <w:proofErr w:type="spellStart"/>
+      <w:proofErr w:type="gramEnd"/>
+      <w:r>
+        <w:t>Solution</w:t>
+      </w:r>
+      <w:proofErr w:type="spellEnd"/>
+      <w:r>
+        <w:t xml:space="preserve"> *s) {</w:t>
+      </w:r>
+    </w:p>
+    <w:p>
+      <w:r>
+        <w:t xml:space="preserve">    // Adiciona pontos aleatórios se </w:t>
+      </w:r>
+      <w:proofErr w:type="spellStart"/>
+      <w:r>
+        <w:t>num_selected</w:t>
+      </w:r>
+      <w:proofErr w:type="spellEnd"/>
+      <w:r>
+        <w:t xml:space="preserve"> &lt; m</w:t>
+      </w:r>
+    </w:p>
+    <w:p>
+      <w:r>
+        <w:t xml:space="preserve">    </w:t>
+      </w:r>
+      <w:proofErr w:type="spellStart"/>
+      <w:r>
+        <w:t>while</w:t>
+      </w:r>
+      <w:proofErr w:type="spellEnd"/>
+      <w:r>
+        <w:t xml:space="preserve"> (s-&gt;</w:t>
+      </w:r>
+      <w:proofErr w:type="spellStart"/>
+      <w:r>
+        <w:t>num_selected</w:t>
+      </w:r>
+      <w:proofErr w:type="spellEnd"/>
+      <w:r>
+        <w:t xml:space="preserve"> &lt; </w:t>
+      </w:r>
+      <w:proofErr w:type="spellStart"/>
+      <w:r>
+        <w:t>prob.m</w:t>
+      </w:r>
+      <w:proofErr w:type="spellEnd"/>
+      <w:r>
+        <w:t>) {</w:t>
+      </w:r>
+    </w:p>
+    <w:p>
+      <w:r>
+        <w:t xml:space="preserve">        </w:t>
       </w:r>
       <w:proofErr w:type="spellStart"/>
       <w:r>
@@ -1218,7 +1480,31 @@
       </w:r>
       <w:proofErr w:type="spellEnd"/>
       <w:r>
-        <w:t xml:space="preserve"> i = 0; i &lt; </w:t>
+        <w:t xml:space="preserve"> </w:t>
+      </w:r>
+      <w:proofErr w:type="spellStart"/>
+      <w:r>
+        <w:t>pos</w:t>
+      </w:r>
+      <w:proofErr w:type="spellEnd"/>
+      <w:r>
+        <w:t xml:space="preserve"> = </w:t>
+      </w:r>
+      <w:proofErr w:type="spellStart"/>
+      <w:r>
+        <w:t>random_l_</w:t>
+      </w:r>
+      <w:proofErr w:type="gramStart"/>
+      <w:r>
+        <w:t>h</w:t>
+      </w:r>
+      <w:proofErr w:type="spellEnd"/>
+      <w:r>
+        <w:t>(</w:t>
+      </w:r>
+      <w:proofErr w:type="gramEnd"/>
+      <w:r>
+        <w:t xml:space="preserve">0, </w:t>
       </w:r>
       <w:proofErr w:type="spellStart"/>
       <w:r>
@@ -1226,7 +1512,7 @@
       </w:r>
       <w:proofErr w:type="spellEnd"/>
       <w:r>
-        <w:t xml:space="preserve"> - 1; i++) {</w:t>
+        <w:t xml:space="preserve"> - 1);</w:t>
       </w:r>
     </w:p>
     <w:p>
@@ -1239,7 +1525,15 @@
       </w:r>
       <w:proofErr w:type="spellEnd"/>
       <w:r>
-        <w:t xml:space="preserve"> (sol-&gt;</w:t>
+        <w:t xml:space="preserve"> </w:t>
+      </w:r>
+      <w:proofErr w:type="gramStart"/>
+      <w:r>
+        <w:t>(!s</w:t>
+      </w:r>
+      <w:proofErr w:type="gramEnd"/>
+      <w:r>
+        <w:t>-&gt;</w:t>
       </w:r>
       <w:proofErr w:type="spellStart"/>
       <w:r>
@@ -1247,12 +1541,106 @@
       </w:r>
       <w:proofErr w:type="spellEnd"/>
       <w:r>
-        <w:t>[i]) {</w:t>
-      </w:r>
-    </w:p>
-    <w:p>
-      <w:r>
-        <w:t xml:space="preserve">            for (</w:t>
+        <w:t>[</w:t>
+      </w:r>
+      <w:proofErr w:type="spellStart"/>
+      <w:r>
+        <w:t>pos</w:t>
+      </w:r>
+      <w:proofErr w:type="spellEnd"/>
+      <w:r>
+        <w:t>]) {</w:t>
+      </w:r>
+    </w:p>
+    <w:p>
+      <w:r>
+        <w:t xml:space="preserve">            s-&gt;</w:t>
+      </w:r>
+      <w:proofErr w:type="spellStart"/>
+      <w:r>
+        <w:t>selected</w:t>
+      </w:r>
+      <w:proofErr w:type="spellEnd"/>
+      <w:r>
+        <w:t>[</w:t>
+      </w:r>
+      <w:proofErr w:type="spellStart"/>
+      <w:r>
+        <w:t>pos</w:t>
+      </w:r>
+      <w:proofErr w:type="spellEnd"/>
+      <w:r>
+        <w:t>] = 1;</w:t>
+      </w:r>
+    </w:p>
+    <w:p>
+      <w:r>
+        <w:t xml:space="preserve">            s-&gt;</w:t>
+      </w:r>
+      <w:proofErr w:type="spellStart"/>
+      <w:r>
+        <w:t>num_selected</w:t>
+      </w:r>
+      <w:proofErr w:type="spellEnd"/>
+      <w:r>
+        <w:t>++;</w:t>
+      </w:r>
+    </w:p>
+    <w:p>
+      <w:r>
+        <w:t xml:space="preserve">        }</w:t>
+      </w:r>
+    </w:p>
+    <w:p>
+      <w:r>
+        <w:t xml:space="preserve">    }</w:t>
+      </w:r>
+    </w:p>
+    <w:p>
+      <w:r>
+        <w:t xml:space="preserve">    // Remove pontos aleatórios se </w:t>
+      </w:r>
+      <w:proofErr w:type="spellStart"/>
+      <w:r>
+        <w:t>num_selected</w:t>
+      </w:r>
+      <w:proofErr w:type="spellEnd"/>
+      <w:r>
+        <w:t xml:space="preserve"> &gt; m</w:t>
+      </w:r>
+    </w:p>
+    <w:p>
+      <w:r>
+        <w:t xml:space="preserve">    </w:t>
+      </w:r>
+      <w:proofErr w:type="spellStart"/>
+      <w:r>
+        <w:t>while</w:t>
+      </w:r>
+      <w:proofErr w:type="spellEnd"/>
+      <w:r>
+        <w:t xml:space="preserve"> (s-&gt;</w:t>
+      </w:r>
+      <w:proofErr w:type="spellStart"/>
+      <w:r>
+        <w:t>num_selected</w:t>
+      </w:r>
+      <w:proofErr w:type="spellEnd"/>
+      <w:r>
+        <w:t xml:space="preserve"> &gt; </w:t>
+      </w:r>
+      <w:proofErr w:type="spellStart"/>
+      <w:r>
+        <w:t>prob.m</w:t>
+      </w:r>
+      <w:proofErr w:type="spellEnd"/>
+      <w:r>
+        <w:t>) {</w:t>
+      </w:r>
+    </w:p>
+    <w:p>
+      <w:r>
+        <w:t xml:space="preserve">        </w:t>
       </w:r>
       <w:proofErr w:type="spellStart"/>
       <w:r>
@@ -1260,7 +1648,31 @@
       </w:r>
       <w:proofErr w:type="spellEnd"/>
       <w:r>
-        <w:t xml:space="preserve"> j = i + 1; j &lt; </w:t>
+        <w:t xml:space="preserve"> </w:t>
+      </w:r>
+      <w:proofErr w:type="spellStart"/>
+      <w:r>
+        <w:t>pos</w:t>
+      </w:r>
+      <w:proofErr w:type="spellEnd"/>
+      <w:r>
+        <w:t xml:space="preserve"> = </w:t>
+      </w:r>
+      <w:proofErr w:type="spellStart"/>
+      <w:r>
+        <w:t>random_l_</w:t>
+      </w:r>
+      <w:proofErr w:type="gramStart"/>
+      <w:r>
+        <w:t>h</w:t>
+      </w:r>
+      <w:proofErr w:type="spellEnd"/>
+      <w:r>
+        <w:t>(</w:t>
+      </w:r>
+      <w:proofErr w:type="gramEnd"/>
+      <w:r>
+        <w:t xml:space="preserve">0, </w:t>
       </w:r>
       <w:proofErr w:type="spellStart"/>
       <w:r>
@@ -1268,12 +1680,12 @@
       </w:r>
       <w:proofErr w:type="spellEnd"/>
       <w:r>
-        <w:t>; j++) {</w:t>
-      </w:r>
-    </w:p>
-    <w:p>
-      <w:r>
-        <w:t xml:space="preserve">                </w:t>
+        <w:t xml:space="preserve"> - 1);</w:t>
+      </w:r>
+    </w:p>
+    <w:p>
+      <w:r>
+        <w:t xml:space="preserve">        </w:t>
       </w:r>
       <w:proofErr w:type="spellStart"/>
       <w:r>
@@ -1281,220 +1693,15 @@
       </w:r>
       <w:proofErr w:type="spellEnd"/>
       <w:r>
-        <w:t xml:space="preserve"> (sol-&gt;selected[j]) {</w:t>
-      </w:r>
-    </w:p>
-    <w:p>
-      <w:r>
-        <w:t xml:space="preserve">                    sum += </w:t>
-      </w:r>
-      <w:proofErr w:type="spellStart"/>
-      <w:proofErr w:type="gramStart"/>
-      <w:r>
-        <w:t>prob.dist</w:t>
-      </w:r>
-      <w:proofErr w:type="spellEnd"/>
-      <w:proofErr w:type="gramEnd"/>
-      <w:r>
-        <w:t>[i][j];</w:t>
-      </w:r>
-    </w:p>
-    <w:p>
-      <w:r>
-        <w:t xml:space="preserve">                }</w:t>
-      </w:r>
-    </w:p>
-    <w:p>
-      <w:r>
-        <w:t xml:space="preserve">            }</w:t>
-      </w:r>
-    </w:p>
-    <w:p>
-      <w:r>
-        <w:t xml:space="preserve">        }</w:t>
-      </w:r>
-    </w:p>
-    <w:p>
-      <w:r>
-        <w:t xml:space="preserve">    }</w:t>
-      </w:r>
-    </w:p>
-    <w:p>
-      <w:r>
-        <w:t xml:space="preserve">    </w:t>
-      </w:r>
-      <w:proofErr w:type="spellStart"/>
-      <w:r>
-        <w:t>return</w:t>
-      </w:r>
-      <w:proofErr w:type="spellEnd"/>
-      <w:r>
-        <w:t xml:space="preserve"> (</w:t>
-      </w:r>
-      <w:proofErr w:type="spellStart"/>
-      <w:r>
-        <w:t>prob.m</w:t>
-      </w:r>
-      <w:proofErr w:type="spellEnd"/>
-      <w:r>
-        <w:t xml:space="preserve"> &gt; 0</w:t>
-      </w:r>
-      <w:proofErr w:type="gramStart"/>
-      <w:r>
-        <w:t>) ?</w:t>
-      </w:r>
-      <w:proofErr w:type="gramEnd"/>
-      <w:r>
-        <w:t xml:space="preserve"> sum / </w:t>
-      </w:r>
-      <w:proofErr w:type="spellStart"/>
-      <w:r>
-        <w:t>prob.</w:t>
-      </w:r>
-      <w:proofErr w:type="gramStart"/>
-      <w:r>
-        <w:t>m</w:t>
-      </w:r>
-      <w:proofErr w:type="spellEnd"/>
-      <w:r>
-        <w:t xml:space="preserve"> :</w:t>
-      </w:r>
-      <w:proofErr w:type="gramEnd"/>
-      <w:r>
-        <w:t xml:space="preserve"> -1e9;</w:t>
-      </w:r>
-    </w:p>
-    <w:p>
-      <w:r>
-        <w:t>}</w:t>
-      </w:r>
-    </w:p>
-    <w:p>
-      <w:r>
-        <w:rPr>
-          <w:b/>
-          <w:bCs/>
-        </w:rPr>
-        <w:t>Complexidade:</w:t>
-      </w:r>
-      <w:r>
-        <w:t xml:space="preserve"> O(m²) onde m é o número de pontos selecionados.</w:t>
-      </w:r>
-    </w:p>
-    <w:p>
-      <w:pPr>
-        <w:rPr>
-          <w:b/>
-          <w:bCs/>
-        </w:rPr>
-      </w:pPr>
-      <w:r>
-        <w:rPr>
-          <w:b/>
-          <w:bCs/>
-        </w:rPr>
-        <w:t>2.3 Tratamento de Soluções Inválidas</w:t>
-      </w:r>
-    </w:p>
-    <w:p>
-      <w:r>
-        <w:t xml:space="preserve">Implementou-se uma </w:t>
-      </w:r>
-      <w:r>
-        <w:rPr>
-          <w:b/>
-          <w:bCs/>
-        </w:rPr>
-        <w:t>estratégia de reparação automática</w:t>
-      </w:r>
-      <w:r>
-        <w:t>:</w:t>
-      </w:r>
-    </w:p>
-    <w:p>
-      <w:proofErr w:type="spellStart"/>
-      <w:r>
-        <w:t>void</w:t>
-      </w:r>
-      <w:proofErr w:type="spellEnd"/>
-      <w:r>
-        <w:t xml:space="preserve"> </w:t>
-      </w:r>
-      <w:proofErr w:type="spellStart"/>
-      <w:r>
-        <w:t>reparar_</w:t>
-      </w:r>
-      <w:proofErr w:type="gramStart"/>
-      <w:r>
-        <w:t>solucao</w:t>
-      </w:r>
-      <w:proofErr w:type="spellEnd"/>
-      <w:r>
-        <w:t>(</w:t>
-      </w:r>
-      <w:proofErr w:type="spellStart"/>
-      <w:proofErr w:type="gramEnd"/>
-      <w:r>
-        <w:t>Solution</w:t>
-      </w:r>
-      <w:proofErr w:type="spellEnd"/>
-      <w:r>
-        <w:t xml:space="preserve"> *s) {</w:t>
-      </w:r>
-    </w:p>
-    <w:p>
-      <w:r>
-        <w:t xml:space="preserve">    // Adiciona pontos aleatórios se </w:t>
-      </w:r>
-      <w:proofErr w:type="spellStart"/>
-      <w:r>
-        <w:t>num_selected</w:t>
-      </w:r>
-      <w:proofErr w:type="spellEnd"/>
-      <w:r>
-        <w:t xml:space="preserve"> &lt; m</w:t>
-      </w:r>
-    </w:p>
-    <w:p>
-      <w:r>
-        <w:t xml:space="preserve">    </w:t>
-      </w:r>
-      <w:proofErr w:type="spellStart"/>
-      <w:r>
-        <w:t>while</w:t>
-      </w:r>
-      <w:proofErr w:type="spellEnd"/>
-      <w:r>
         <w:t xml:space="preserve"> (s-&gt;</w:t>
       </w:r>
       <w:proofErr w:type="spellStart"/>
       <w:r>
-        <w:t>num_selected</w:t>
-      </w:r>
-      <w:proofErr w:type="spellEnd"/>
-      <w:r>
-        <w:t xml:space="preserve"> &lt; </w:t>
-      </w:r>
-      <w:proofErr w:type="spellStart"/>
-      <w:r>
-        <w:t>prob.m</w:t>
-      </w:r>
-      <w:proofErr w:type="spellEnd"/>
-      <w:r>
-        <w:t>) {</w:t>
-      </w:r>
-    </w:p>
-    <w:p>
-      <w:r>
-        <w:t xml:space="preserve">        </w:t>
-      </w:r>
-      <w:proofErr w:type="spellStart"/>
-      <w:r>
-        <w:t>int</w:t>
-      </w:r>
-      <w:proofErr w:type="spellEnd"/>
-      <w:r>
-        <w:t xml:space="preserve"> </w:t>
+        <w:t>selected</w:t>
+      </w:r>
+      <w:proofErr w:type="spellEnd"/>
+      <w:r>
+        <w:t>[</w:t>
       </w:r>
       <w:proofErr w:type="spellStart"/>
       <w:r>
@@ -1502,52 +1709,12 @@
       </w:r>
       <w:proofErr w:type="spellEnd"/>
       <w:r>
-        <w:t xml:space="preserve"> = </w:t>
-      </w:r>
-      <w:proofErr w:type="spellStart"/>
-      <w:r>
-        <w:t>random_l_</w:t>
-      </w:r>
-      <w:proofErr w:type="gramStart"/>
-      <w:r>
-        <w:t>h</w:t>
-      </w:r>
-      <w:proofErr w:type="spellEnd"/>
-      <w:r>
-        <w:t>(</w:t>
-      </w:r>
-      <w:proofErr w:type="gramEnd"/>
-      <w:r>
-        <w:t xml:space="preserve">0, </w:t>
-      </w:r>
-      <w:proofErr w:type="spellStart"/>
-      <w:r>
-        <w:t>prob.C</w:t>
-      </w:r>
-      <w:proofErr w:type="spellEnd"/>
-      <w:r>
-        <w:t xml:space="preserve"> - 1);</w:t>
-      </w:r>
-    </w:p>
-    <w:p>
-      <w:r>
-        <w:t xml:space="preserve">        </w:t>
-      </w:r>
-      <w:proofErr w:type="spellStart"/>
-      <w:r>
-        <w:t>if</w:t>
-      </w:r>
-      <w:proofErr w:type="spellEnd"/>
-      <w:r>
-        <w:t xml:space="preserve"> </w:t>
-      </w:r>
-      <w:proofErr w:type="gramStart"/>
-      <w:r>
-        <w:t>(!s</w:t>
-      </w:r>
-      <w:proofErr w:type="gramEnd"/>
-      <w:r>
-        <w:t>-&gt;</w:t>
+        <w:t>]) {</w:t>
+      </w:r>
+    </w:p>
+    <w:p>
+      <w:r>
+        <w:t xml:space="preserve">            s-&gt;</w:t>
       </w:r>
       <w:proofErr w:type="spellStart"/>
       <w:r>
@@ -1563,167 +1730,7 @@
       </w:r>
       <w:proofErr w:type="spellEnd"/>
       <w:r>
-        <w:t>]) {</w:t>
-      </w:r>
-    </w:p>
-    <w:p>
-      <w:r>
-        <w:t xml:space="preserve">            s-&gt;</w:t>
-      </w:r>
-      <w:proofErr w:type="spellStart"/>
-      <w:r>
-        <w:t>selected</w:t>
-      </w:r>
-      <w:proofErr w:type="spellEnd"/>
-      <w:r>
-        <w:t>[</w:t>
-      </w:r>
-      <w:proofErr w:type="spellStart"/>
-      <w:r>
-        <w:t>pos</w:t>
-      </w:r>
-      <w:proofErr w:type="spellEnd"/>
-      <w:r>
-        <w:t>] = 1;</w:t>
-      </w:r>
-    </w:p>
-    <w:p>
-      <w:r>
-        <w:t xml:space="preserve">            s-&gt;</w:t>
-      </w:r>
-      <w:proofErr w:type="spellStart"/>
-      <w:r>
-        <w:t>num_selected</w:t>
-      </w:r>
-      <w:proofErr w:type="spellEnd"/>
-      <w:r>
-        <w:t>++;</w:t>
-      </w:r>
-    </w:p>
-    <w:p>
-      <w:r>
-        <w:t xml:space="preserve">        }</w:t>
-      </w:r>
-    </w:p>
-    <w:p>
-      <w:r>
-        <w:t xml:space="preserve">    }</w:t>
-      </w:r>
-    </w:p>
-    <w:p>
-      <w:r>
-        <w:t xml:space="preserve">    // Remove pontos aleatórios se </w:t>
-      </w:r>
-      <w:proofErr w:type="spellStart"/>
-      <w:r>
-        <w:t>num_selected</w:t>
-      </w:r>
-      <w:proofErr w:type="spellEnd"/>
-      <w:r>
-        <w:t xml:space="preserve"> &gt; m</w:t>
-      </w:r>
-    </w:p>
-    <w:p>
-      <w:r>
-        <w:t xml:space="preserve">    </w:t>
-      </w:r>
-      <w:proofErr w:type="spellStart"/>
-      <w:r>
-        <w:t>while</w:t>
-      </w:r>
-      <w:proofErr w:type="spellEnd"/>
-      <w:r>
-        <w:t xml:space="preserve"> (s-&gt;</w:t>
-      </w:r>
-      <w:proofErr w:type="spellStart"/>
-      <w:r>
-        <w:t>num_selected</w:t>
-      </w:r>
-      <w:proofErr w:type="spellEnd"/>
-      <w:r>
-        <w:t xml:space="preserve"> &gt; </w:t>
-      </w:r>
-      <w:proofErr w:type="spellStart"/>
-      <w:r>
-        <w:t>prob.m</w:t>
-      </w:r>
-      <w:proofErr w:type="spellEnd"/>
-      <w:r>
-        <w:t>) {</w:t>
-      </w:r>
-    </w:p>
-    <w:p>
-      <w:r>
-        <w:t xml:space="preserve">        </w:t>
-      </w:r>
-      <w:proofErr w:type="spellStart"/>
-      <w:r>
-        <w:t>int</w:t>
-      </w:r>
-      <w:proofErr w:type="spellEnd"/>
-      <w:r>
-        <w:t xml:space="preserve"> </w:t>
-      </w:r>
-      <w:proofErr w:type="spellStart"/>
-      <w:r>
-        <w:t>pos</w:t>
-      </w:r>
-      <w:proofErr w:type="spellEnd"/>
-      <w:r>
-        <w:t xml:space="preserve"> = </w:t>
-      </w:r>
-      <w:proofErr w:type="spellStart"/>
-      <w:r>
-        <w:t>random_l_</w:t>
-      </w:r>
-      <w:proofErr w:type="gramStart"/>
-      <w:r>
-        <w:t>h</w:t>
-      </w:r>
-      <w:proofErr w:type="spellEnd"/>
-      <w:r>
-        <w:t>(</w:t>
-      </w:r>
-      <w:proofErr w:type="gramEnd"/>
-      <w:r>
-        <w:t xml:space="preserve">0, </w:t>
-      </w:r>
-      <w:proofErr w:type="spellStart"/>
-      <w:r>
-        <w:t>prob.C</w:t>
-      </w:r>
-      <w:proofErr w:type="spellEnd"/>
-      <w:r>
-        <w:t xml:space="preserve"> - 1);</w:t>
-      </w:r>
-    </w:p>
-    <w:p>
-      <w:r>
-        <w:t xml:space="preserve">        </w:t>
-      </w:r>
-      <w:proofErr w:type="spellStart"/>
-      <w:r>
-        <w:t>if</w:t>
-      </w:r>
-      <w:proofErr w:type="spellEnd"/>
-      <w:r>
-        <w:t xml:space="preserve"> (s-&gt;</w:t>
-      </w:r>
-      <w:proofErr w:type="spellStart"/>
-      <w:r>
-        <w:t>selected</w:t>
-      </w:r>
-      <w:proofErr w:type="spellEnd"/>
-      <w:r>
-        <w:t>[</w:t>
-      </w:r>
-      <w:proofErr w:type="spellStart"/>
-      <w:r>
-        <w:t>pos</w:t>
-      </w:r>
-      <w:proofErr w:type="spellEnd"/>
-      <w:r>
-        <w:t>]) {</w:t>
+        <w:t>] = 0;</w:t>
       </w:r>
     </w:p>
     <w:p>
@@ -1733,27 +1740,6 @@
       </w:r>
       <w:proofErr w:type="spellStart"/>
       <w:r>
-        <w:t>selected</w:t>
-      </w:r>
-      <w:proofErr w:type="spellEnd"/>
-      <w:r>
-        <w:t>[</w:t>
-      </w:r>
-      <w:proofErr w:type="spellStart"/>
-      <w:r>
-        <w:t>pos</w:t>
-      </w:r>
-      <w:proofErr w:type="spellEnd"/>
-      <w:r>
-        <w:t>] = 0;</w:t>
-      </w:r>
-    </w:p>
-    <w:p>
-      <w:r>
-        <w:t xml:space="preserve">            s-&gt;</w:t>
-      </w:r>
-      <w:proofErr w:type="spellStart"/>
-      <w:r>
         <w:t>num_selected</w:t>
       </w:r>
       <w:proofErr w:type="spellEnd"/>
@@ -1794,7 +1780,7 @@
     <w:p>
       <w:r>
         <w:pict w14:anchorId="124E5379">
-          <v:rect id="_x0000_i1028" style="width:0;height:1.5pt" o:hralign="center" o:hrstd="t" o:hr="t" fillcolor="#a0a0a0" stroked="f"/>
+          <v:rect id="_x0000_i1029" style="width:0;height:1.5pt" o:hralign="center" o:hrstd="t" o:hr="t" fillcolor="#a0a0a0" stroked="f"/>
         </w:pict>
       </w:r>
     </w:p>
@@ -2102,12 +2088,12 @@
     </w:p>
     <w:p>
       <w:r>
+        <w:t xml:space="preserve">    </w:t>
+      </w:r>
+    </w:p>
+    <w:p>
+      <w:r>
         <w:lastRenderedPageBreak/>
-        <w:t xml:space="preserve">    </w:t>
-      </w:r>
-    </w:p>
-    <w:p>
-      <w:r>
         <w:t xml:space="preserve">    retorna </w:t>
       </w:r>
       <w:proofErr w:type="spellStart"/>
@@ -2524,20 +2510,20 @@
     </w:p>
     <w:p>
       <w:r>
+        <w:t xml:space="preserve">                filho = </w:t>
+      </w:r>
+      <w:proofErr w:type="gramStart"/>
+      <w:r>
+        <w:t>crossover(</w:t>
+      </w:r>
+      <w:proofErr w:type="gramEnd"/>
+      <w:r>
+        <w:t>p1, p2)</w:t>
+      </w:r>
+    </w:p>
+    <w:p>
+      <w:r>
         <w:lastRenderedPageBreak/>
-        <w:t xml:space="preserve">                filho = </w:t>
-      </w:r>
-      <w:proofErr w:type="gramStart"/>
-      <w:r>
-        <w:t>crossover(</w:t>
-      </w:r>
-      <w:proofErr w:type="gramEnd"/>
-      <w:r>
-        <w:t>p1, p2)</w:t>
-      </w:r>
-    </w:p>
-    <w:p>
-      <w:r>
         <w:t xml:space="preserve">            senão:</w:t>
       </w:r>
     </w:p>
@@ -3035,53 +3021,53 @@
     <w:p>
       <w:proofErr w:type="spellStart"/>
       <w:r>
+        <w:t>int</w:t>
+      </w:r>
+      <w:proofErr w:type="spellEnd"/>
+      <w:r>
+        <w:t xml:space="preserve"> </w:t>
+      </w:r>
+      <w:proofErr w:type="spellStart"/>
+      <w:r>
+        <w:t>roulette_</w:t>
+      </w:r>
+      <w:proofErr w:type="gramStart"/>
+      <w:r>
+        <w:t>selection</w:t>
+      </w:r>
+      <w:proofErr w:type="spellEnd"/>
+      <w:r>
+        <w:t>(</w:t>
+      </w:r>
+      <w:proofErr w:type="spellStart"/>
+      <w:proofErr w:type="gramEnd"/>
+      <w:r>
+        <w:t>Solution</w:t>
+      </w:r>
+      <w:proofErr w:type="spellEnd"/>
+      <w:r>
+        <w:t xml:space="preserve"> *pop, </w:t>
+      </w:r>
+      <w:proofErr w:type="spellStart"/>
+      <w:r>
+        <w:t>int</w:t>
+      </w:r>
+      <w:proofErr w:type="spellEnd"/>
+      <w:r>
+        <w:t xml:space="preserve"> </w:t>
+      </w:r>
+      <w:proofErr w:type="spellStart"/>
+      <w:r>
+        <w:t>pop_size</w:t>
+      </w:r>
+      <w:proofErr w:type="spellEnd"/>
+      <w:r>
+        <w:t>) {</w:t>
+      </w:r>
+    </w:p>
+    <w:p>
+      <w:r>
         <w:lastRenderedPageBreak/>
-        <w:t>int</w:t>
-      </w:r>
-      <w:proofErr w:type="spellEnd"/>
-      <w:r>
-        <w:t xml:space="preserve"> </w:t>
-      </w:r>
-      <w:proofErr w:type="spellStart"/>
-      <w:r>
-        <w:t>roulette_</w:t>
-      </w:r>
-      <w:proofErr w:type="gramStart"/>
-      <w:r>
-        <w:t>selection</w:t>
-      </w:r>
-      <w:proofErr w:type="spellEnd"/>
-      <w:r>
-        <w:t>(</w:t>
-      </w:r>
-      <w:proofErr w:type="spellStart"/>
-      <w:proofErr w:type="gramEnd"/>
-      <w:r>
-        <w:t>Solution</w:t>
-      </w:r>
-      <w:proofErr w:type="spellEnd"/>
-      <w:r>
-        <w:t xml:space="preserve"> *pop, </w:t>
-      </w:r>
-      <w:proofErr w:type="spellStart"/>
-      <w:r>
-        <w:t>int</w:t>
-      </w:r>
-      <w:proofErr w:type="spellEnd"/>
-      <w:r>
-        <w:t xml:space="preserve"> </w:t>
-      </w:r>
-      <w:proofErr w:type="spellStart"/>
-      <w:r>
-        <w:t>pop_size</w:t>
-      </w:r>
-      <w:proofErr w:type="spellEnd"/>
-      <w:r>
-        <w:t>) {</w:t>
-      </w:r>
-    </w:p>
-    <w:p>
-      <w:r>
         <w:t xml:space="preserve">    </w:t>
       </w:r>
       <w:proofErr w:type="spellStart"/>
@@ -3536,7 +3522,6 @@
         </w:numPr>
       </w:pPr>
       <w:r>
-        <w:lastRenderedPageBreak/>
         <w:t>Cada gene tem 50% de vir de cada pai</w:t>
       </w:r>
     </w:p>
@@ -3548,6 +3533,7 @@
         </w:numPr>
       </w:pPr>
       <w:r>
+        <w:lastRenderedPageBreak/>
         <w:t>Máxima mistura genética</w:t>
       </w:r>
     </w:p>
@@ -4113,22 +4099,22 @@
         </w:numPr>
       </w:pPr>
       <w:r>
+        <w:t>Balanceamento intermédio</w:t>
+      </w:r>
+    </w:p>
+    <w:p>
+      <w:pPr>
+        <w:rPr>
+          <w:b/>
+          <w:bCs/>
+        </w:rPr>
+      </w:pPr>
+      <w:r>
+        <w:rPr>
+          <w:b/>
+          <w:bCs/>
+        </w:rPr>
         <w:lastRenderedPageBreak/>
-        <w:t>Balanceamento intermédio</w:t>
-      </w:r>
-    </w:p>
-    <w:p>
-      <w:pPr>
-        <w:rPr>
-          <w:b/>
-          <w:bCs/>
-        </w:rPr>
-      </w:pPr>
-      <w:r>
-        <w:rPr>
-          <w:b/>
-          <w:bCs/>
-        </w:rPr>
         <w:t>Operadores de Mutação</w:t>
       </w:r>
     </w:p>
@@ -4551,7 +4537,6 @@
         </w:numPr>
       </w:pPr>
       <w:r>
-        <w:lastRenderedPageBreak/>
         <w:t>EA explora o espaço de soluções</w:t>
       </w:r>
     </w:p>
@@ -4563,6 +4548,7 @@
         </w:numPr>
       </w:pPr>
       <w:r>
+        <w:lastRenderedPageBreak/>
         <w:t>SA refina a melhor solução encontrada com arrefecimento lento</w:t>
       </w:r>
     </w:p>
@@ -4763,7 +4749,7 @@
     <w:p>
       <w:r>
         <w:pict w14:anchorId="61E50071">
-          <v:rect id="_x0000_i1029" style="width:0;height:1.5pt" o:hralign="center" o:hrstd="t" o:hr="t" fillcolor="#a0a0a0" stroked="f"/>
+          <v:rect id="_x0000_i1030" style="width:0;height:1.5pt" o:hralign="center" o:hrstd="t" o:hr="t" fillcolor="#a0a0a0" stroked="f"/>
         </w:pict>
       </w:r>
     </w:p>
@@ -8796,7 +8782,7 @@
     <w:p>
       <w:r>
         <w:pict w14:anchorId="294EC914">
-          <v:rect id="_x0000_i1030" style="width:0;height:1.5pt" o:hralign="center" o:hrstd="t" o:hr="t" fillcolor="#a0a0a0" stroked="f"/>
+          <v:rect id="_x0000_i1031" style="width:0;height:1.5pt" o:hralign="center" o:hrstd="t" o:hr="t" fillcolor="#a0a0a0" stroked="f"/>
         </w:pict>
       </w:r>
     </w:p>
@@ -12457,7 +12443,7 @@
     <w:p>
       <w:r>
         <w:pict w14:anchorId="4E84D423">
-          <v:rect id="_x0000_i1034" style="width:0;height:1.5pt" o:hralign="center" o:bullet="t" o:hrstd="t" o:hr="t" fillcolor="#a0a0a0" stroked="f"/>
+          <v:rect id="_x0000_i1032" style="width:0;height:1.5pt" o:hralign="center" o:bullet="t" o:hrstd="t" o:hr="t" fillcolor="#a0a0a0" stroked="f"/>
         </w:pict>
       </w:r>
     </w:p>
@@ -12733,32 +12719,18 @@
         <w:t xml:space="preserve"> oferece refinamento limitado comparado a SA</w:t>
       </w:r>
     </w:p>
-    <w:p/>
-    <w:p/>
-    <w:p/>
-    <w:p/>
-    <w:p/>
-    <w:p/>
-    <w:p/>
-    <w:p/>
-    <w:p/>
-    <w:p/>
-    <w:p/>
-    <w:p/>
-    <w:p/>
-    <w:p>
-      <w:pPr>
-        <w:rPr>
-          <w:b/>
-          <w:bCs/>
-        </w:rPr>
-      </w:pPr>
-      <w:r>
-        <w:rPr>
-          <w:b/>
-          <w:bCs/>
-        </w:rPr>
-        <w:lastRenderedPageBreak/>
+    <w:p>
+      <w:pPr>
+        <w:rPr>
+          <w:b/>
+          <w:bCs/>
+        </w:rPr>
+      </w:pPr>
+      <w:r>
+        <w:rPr>
+          <w:b/>
+          <w:bCs/>
+        </w:rPr>
         <w:t>6.2 Justificação das Escolhas Técnicas</w:t>
       </w:r>
     </w:p>
@@ -12990,6 +12962,7 @@
       </w:pPr>
       <w:proofErr w:type="spellStart"/>
       <w:r>
+        <w:lastRenderedPageBreak/>
         <w:t>Swap</w:t>
       </w:r>
       <w:proofErr w:type="spellEnd"/>
@@ -13087,14 +13060,6 @@
         <w:t>Mantém diversidade populacional</w:t>
       </w:r>
     </w:p>
-    <w:p/>
-    <w:p/>
-    <w:p/>
-    <w:p/>
-    <w:p/>
-    <w:p/>
-    <w:p/>
-    <w:p/>
     <w:p>
       <w:pPr>
         <w:rPr>
@@ -18738,6 +18703,7 @@
   <w:style w:type="character" w:default="1" w:styleId="Tipodeletrapredefinidodopargrafo">
     <w:name w:val="Default Paragraph Font"/>
     <w:uiPriority w:val="1"/>
+    <w:semiHidden/>
     <w:unhideWhenUsed/>
   </w:style>
   <w:style w:type="table" w:default="1" w:styleId="Tabelanormal">

</xml_diff>